<commit_message>
Projectdesign: added sequence diagram prototype for connection sequence
</commit_message>
<xml_diff>
--- a/Projectdesign.docx
+++ b/Projectdesign.docx
@@ -907,10 +907,65 @@
         </w:rPr>
         <w:t xml:space="preserve">6</w:t>
       </w:r>
-      <w:r>
-        <w:rPr>
-          <w:rtl w:val="0"/>
-        </w:rPr>
+    </w:p>
+    <w:p>
+      <w:pPr>
+        <w:contextualSpacing w:val="0"/>
+      </w:pPr>
+      <w:r>
+        <w:rPr>
+          <w:rtl w:val="0"/>
+        </w:rPr>
+        <w:t xml:space="preserve">     </w:t>
+      </w:r>
+      <w:r>
+        <w:rPr>
+          <w:sz w:val="28"/>
+          <w:szCs w:val="28"/>
+          <w:rtl w:val="0"/>
+        </w:rPr>
+        <w:t xml:space="preserve">5. Sequence diagrams</w:t>
+        <w:tab/>
+        <w:tab/>
+        <w:tab/>
+        <w:tab/>
+        <w:tab/>
+        <w:tab/>
+        <w:tab/>
+        <w:tab/>
+      </w:r>
+      <w:r>
+        <w:rPr>
+          <w:rtl w:val="0"/>
+        </w:rPr>
+        <w:t xml:space="preserve">7</w:t>
+      </w:r>
+    </w:p>
+    <w:p>
+      <w:pPr>
+        <w:contextualSpacing w:val="0"/>
+      </w:pPr>
+      <w:r>
+        <w:rPr>
+          <w:sz w:val="28"/>
+          <w:szCs w:val="28"/>
+          <w:rtl w:val="0"/>
+        </w:rPr>
+        <w:tab/>
+        <w:t xml:space="preserve">5.1 Connection diagram</w:t>
+        <w:tab/>
+        <w:tab/>
+        <w:tab/>
+        <w:tab/>
+        <w:tab/>
+        <w:tab/>
+        <w:tab/>
+      </w:r>
+      <w:r>
+        <w:rPr>
+          <w:rtl w:val="0"/>
+        </w:rPr>
+        <w:t xml:space="preserve">7</w:t>
       </w:r>
     </w:p>
     <w:p>
@@ -3623,12 +3678,12 @@
           <wp:inline distB="114300" distT="114300" distL="114300" distR="114300">
             <wp:extent cx="5731200" cy="4191000"/>
             <wp:effectExtent b="0" l="0" r="0" t="0"/>
-            <wp:docPr descr="Use case poprawione.PNG" id="1" name="image01.png"/>
+            <wp:docPr descr="Use case poprawione.PNG" id="1" name="image02.png"/>
             <a:graphic>
               <a:graphicData uri="http://schemas.openxmlformats.org/drawingml/2006/picture">
                 <pic:pic>
                   <pic:nvPicPr>
-                    <pic:cNvPr descr="Use case poprawione.PNG" id="0" name="image01.png"/>
+                    <pic:cNvPr descr="Use case poprawione.PNG" id="0" name="image02.png"/>
                     <pic:cNvPicPr preferRelativeResize="0"/>
                   </pic:nvPicPr>
                   <pic:blipFill>
@@ -5558,6 +5613,81 @@
       </w:pPr>
       <w:r>
         <w:rPr>
+          <w:b w:val="1"/>
+          <w:sz w:val="28"/>
+          <w:szCs w:val="28"/>
+          <w:rtl w:val="0"/>
+        </w:rPr>
+        <w:t xml:space="preserve">5. SEQUENCE DIAGRAMS</w:t>
+      </w:r>
+    </w:p>
+    <w:p>
+      <w:pPr>
+        <w:contextualSpacing w:val="0"/>
+      </w:pPr>
+      <w:r>
+        <w:rPr>
+          <w:b w:val="1"/>
+          <w:sz w:val="28"/>
+          <w:szCs w:val="28"/>
+          <w:rtl w:val="0"/>
+        </w:rPr>
+        <w:tab/>
+        <w:t xml:space="preserve">5.1 CONNECTION DIAGRAM</w:t>
+      </w:r>
+    </w:p>
+    <w:p>
+      <w:pPr>
+        <w:contextualSpacing w:val="0"/>
+      </w:pPr>
+      <w:r>
+        <w:rPr>
+          <w:b w:val="1"/>
+          <w:sz w:val="28"/>
+          <w:szCs w:val="28"/>
+          <w:rtl w:val="0"/>
+        </w:rPr>
+        <w:tab/>
+        <w:tab/>
+        <w:tab/>
+        <w:tab/>
+      </w:r>
+      <w:r>
+        <w:drawing>
+          <wp:inline distB="114300" distT="114300" distL="114300" distR="114300">
+            <wp:extent cx="2143125" cy="3238500"/>
+            <wp:effectExtent b="0" l="0" r="0" t="0"/>
+            <wp:docPr descr="connectionsequence.png" id="2" name="image03.png"/>
+            <a:graphic>
+              <a:graphicData uri="http://schemas.openxmlformats.org/drawingml/2006/picture">
+                <pic:pic>
+                  <pic:nvPicPr>
+                    <pic:cNvPr descr="connectionsequence.png" id="0" name="image03.png"/>
+                    <pic:cNvPicPr preferRelativeResize="0"/>
+                  </pic:nvPicPr>
+                  <pic:blipFill>
+                    <a:blip r:embed="rId6"/>
+                    <a:srcRect b="0" l="0" r="0" t="0"/>
+                    <a:stretch>
+                      <a:fillRect/>
+                    </a:stretch>
+                  </pic:blipFill>
+                  <pic:spPr>
+                    <a:xfrm>
+                      <a:off x="0" y="0"/>
+                      <a:ext cx="2143125" cy="3238500"/>
+                    </a:xfrm>
+                    <a:prstGeom prst="rect"/>
+                    <a:ln/>
+                  </pic:spPr>
+                </pic:pic>
+              </a:graphicData>
+            </a:graphic>
+          </wp:inline>
+        </w:drawing>
+      </w:r>
+      <w:r>
+        <w:rPr>
           <w:rtl w:val="0"/>
         </w:rPr>
       </w:r>
@@ -5918,9 +6048,9 @@
       </w:r>
     </w:p>
     <w:sectPr>
-      <w:headerReference r:id="rId6" w:type="first"/>
-      <w:footerReference r:id="rId7" w:type="default"/>
-      <w:footerReference r:id="rId8" w:type="first"/>
+      <w:headerReference r:id="rId7" w:type="first"/>
+      <w:footerReference r:id="rId8" w:type="default"/>
+      <w:footerReference r:id="rId9" w:type="first"/>
       <w:pgSz w:h="16838" w:w="11906"/>
       <w:pgMar w:bottom="1440.0000000000002" w:top="1440.0000000000002" w:left="1440.0000000000002" w:right="1440.0000000000002"/>
       <w:pgNumType w:start="1"/>

</xml_diff>